<commit_message>
Change some file and Add some file :D
</commit_message>
<xml_diff>
--- a/ShopThoiTrang_CuoiKy/BaoCao.docx
+++ b/ShopThoiTrang_CuoiKy/BaoCao.docx
@@ -402,7 +402,6 @@
               </w:rPr>
             </w:pPr>
             <w:proofErr w:type="spellStart"/>
-            <w:proofErr w:type="gramStart"/>
             <w:r>
               <w:rPr>
                 <w:b/>
@@ -424,15 +423,7 @@
                 <w:sz w:val="30"/>
               </w:rPr>
               <w:tab/>
-              <w:t>63.CNTT</w:t>
-            </w:r>
-            <w:proofErr w:type="gramEnd"/>
-            <w:r>
-              <w:rPr>
-                <w:b/>
-                <w:sz w:val="30"/>
-              </w:rPr>
-              <w:t>-CLC</w:t>
+              <w:t>63.CNTT-CLC</w:t>
             </w:r>
           </w:p>
           <w:p>
@@ -1612,13 +1603,467 @@
           <w:tab w:val="left" w:pos="9214"/>
         </w:tabs>
         <w:jc w:val="left"/>
-      </w:pPr>
-      <w:r>
         <w:rPr>
           <w:sz w:val="26"/>
           <w:szCs w:val="26"/>
         </w:rPr>
-        <w:t xml:space="preserve"> </w:t>
+      </w:pPr>
+      <w:r>
+        <w:rPr>
+          <w:sz w:val="26"/>
+          <w:szCs w:val="26"/>
+        </w:rPr>
+        <w:t xml:space="preserve"> </w:t>
+      </w:r>
+    </w:p>
+    <w:p/>
+    <w:p/>
+    <w:p/>
+    <w:p/>
+    <w:p/>
+    <w:p/>
+    <w:p/>
+    <w:p/>
+    <w:p/>
+    <w:p/>
+    <w:p/>
+    <w:p/>
+    <w:p/>
+    <w:p/>
+    <w:p/>
+    <w:p/>
+    <w:p/>
+    <w:p/>
+    <w:p/>
+    <w:p/>
+    <w:p/>
+    <w:p/>
+    <w:p>
+      <w:pPr>
+        <w:pStyle w:val="NormalWeb"/>
+      </w:pPr>
+      <w:r>
+        <w:rPr>
+          <w:noProof/>
+        </w:rPr>
+        <w:lastRenderedPageBreak/>
+        <mc:AlternateContent>
+          <mc:Choice Requires="wps">
+            <w:drawing>
+              <wp:anchor distT="45720" distB="45720" distL="114300" distR="114300" simplePos="0" relativeHeight="251668992" behindDoc="0" locked="0" layoutInCell="1" allowOverlap="1" wp14:anchorId="67BAC4D8" wp14:editId="1D321777">
+                <wp:simplePos x="0" y="0"/>
+                <wp:positionH relativeFrom="column">
+                  <wp:posOffset>1616710</wp:posOffset>
+                </wp:positionH>
+                <wp:positionV relativeFrom="paragraph">
+                  <wp:posOffset>-304800</wp:posOffset>
+                </wp:positionV>
+                <wp:extent cx="2360930" cy="1404620"/>
+                <wp:effectExtent l="0" t="0" r="22860" b="11430"/>
+                <wp:wrapSquare wrapText="bothSides"/>
+                <wp:docPr id="217" name="Text Box 2"/>
+                <wp:cNvGraphicFramePr>
+                  <a:graphicFrameLocks xmlns:a="http://schemas.openxmlformats.org/drawingml/2006/main"/>
+                </wp:cNvGraphicFramePr>
+                <a:graphic xmlns:a="http://schemas.openxmlformats.org/drawingml/2006/main">
+                  <a:graphicData uri="http://schemas.microsoft.com/office/word/2010/wordprocessingShape">
+                    <wps:wsp>
+                      <wps:cNvSpPr txBox="1">
+                        <a:spLocks noChangeArrowheads="1"/>
+                      </wps:cNvSpPr>
+                      <wps:spPr bwMode="auto">
+                        <a:xfrm>
+                          <a:off x="0" y="0"/>
+                          <a:ext cx="2360930" cy="1404620"/>
+                        </a:xfrm>
+                        <a:prstGeom prst="rect">
+                          <a:avLst/>
+                        </a:prstGeom>
+                        <a:solidFill>
+                          <a:srgbClr val="FFFFFF"/>
+                        </a:solidFill>
+                        <a:ln w="9525">
+                          <a:solidFill>
+                            <a:srgbClr val="000000"/>
+                          </a:solidFill>
+                          <a:miter lim="800000"/>
+                          <a:headEnd/>
+                          <a:tailEnd/>
+                        </a:ln>
+                      </wps:spPr>
+                      <wps:txbx>
+                        <w:txbxContent>
+                          <w:p>
+                            <w:pPr>
+                              <w:jc w:val="center"/>
+                            </w:pPr>
+                            <w:r>
+                              <w:t xml:space="preserve">Trang </w:t>
+                            </w:r>
+                            <w:proofErr w:type="spellStart"/>
+                            <w:r>
+                              <w:t>chủ</w:t>
+                            </w:r>
+                            <w:proofErr w:type="spellEnd"/>
+                          </w:p>
+                        </w:txbxContent>
+                      </wps:txbx>
+                      <wps:bodyPr rot="0" vert="horz" wrap="square" lIns="91440" tIns="45720" rIns="91440" bIns="45720" anchor="t" anchorCtr="0">
+                        <a:spAutoFit/>
+                      </wps:bodyPr>
+                    </wps:wsp>
+                  </a:graphicData>
+                </a:graphic>
+                <wp14:sizeRelH relativeFrom="margin">
+                  <wp14:pctWidth>40000</wp14:pctWidth>
+                </wp14:sizeRelH>
+                <wp14:sizeRelV relativeFrom="margin">
+                  <wp14:pctHeight>20000</wp14:pctHeight>
+                </wp14:sizeRelV>
+              </wp:anchor>
+            </w:drawing>
+          </mc:Choice>
+          <mc:Fallback>
+            <w:pict>
+              <v:shapetype w14:anchorId="67BAC4D8" id="_x0000_t202" coordsize="21600,21600" o:spt="202" path="m,l,21600r21600,l21600,xe">
+                <v:stroke joinstyle="miter"/>
+                <v:path gradientshapeok="t" o:connecttype="rect"/>
+              </v:shapetype>
+              <v:shape id="Text Box 2" o:spid="_x0000_s1026" type="#_x0000_t202" style="position:absolute;margin-left:127.3pt;margin-top:-24pt;width:185.9pt;height:110.6pt;z-index:251668992;visibility:visible;mso-wrap-style:square;mso-width-percent:400;mso-height-percent:200;mso-wrap-distance-left:9pt;mso-wrap-distance-top:3.6pt;mso-wrap-distance-right:9pt;mso-wrap-distance-bottom:3.6pt;mso-position-horizontal:absolute;mso-position-horizontal-relative:text;mso-position-vertical:absolute;mso-position-vertical-relative:text;mso-width-percent:400;mso-height-percent:200;mso-width-relative:margin;mso-height-relative:margin;v-text-anchor:top" o:gfxdata="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">
+                <v:textbox style="mso-fit-shape-to-text:t">
+                  <w:txbxContent>
+                    <w:p>
+                      <w:pPr>
+                        <w:jc w:val="center"/>
+                      </w:pPr>
+                      <w:r>
+                        <w:t xml:space="preserve">Trang </w:t>
+                      </w:r>
+                      <w:proofErr w:type="spellStart"/>
+                      <w:r>
+                        <w:t>chủ</w:t>
+                      </w:r>
+                      <w:proofErr w:type="spellEnd"/>
+                    </w:p>
+                  </w:txbxContent>
+                </v:textbox>
+                <w10:wrap type="square"/>
+              </v:shape>
+            </w:pict>
+          </mc:Fallback>
+        </mc:AlternateContent>
+      </w:r>
+      <w:r>
+        <w:rPr>
+          <w:noProof/>
+        </w:rPr>
+        <w:drawing>
+          <wp:anchor distT="0" distB="0" distL="114300" distR="114300" simplePos="0" relativeHeight="251666944" behindDoc="0" locked="0" layoutInCell="1" allowOverlap="1" wp14:anchorId="37D5B409" wp14:editId="7387F323">
+            <wp:simplePos x="0" y="0"/>
+            <wp:positionH relativeFrom="column">
+              <wp:posOffset>200025</wp:posOffset>
+            </wp:positionH>
+            <wp:positionV relativeFrom="paragraph">
+              <wp:posOffset>3810</wp:posOffset>
+            </wp:positionV>
+            <wp:extent cx="5097780" cy="8756750"/>
+            <wp:effectExtent l="0" t="0" r="7620" b="6350"/>
+            <wp:wrapSquare wrapText="bothSides"/>
+            <wp:docPr id="2110400122" name="Picture 1"/>
+            <wp:cNvGraphicFramePr>
+              <a:graphicFrameLocks xmlns:a="http://schemas.openxmlformats.org/drawingml/2006/main" noChangeAspect="1"/>
+            </wp:cNvGraphicFramePr>
+            <a:graphic xmlns:a="http://schemas.openxmlformats.org/drawingml/2006/main">
+              <a:graphicData uri="http://schemas.openxmlformats.org/drawingml/2006/picture">
+                <pic:pic xmlns:pic="http://schemas.openxmlformats.org/drawingml/2006/picture">
+                  <pic:nvPicPr>
+                    <pic:cNvPr id="0" name="Picture 1"/>
+                    <pic:cNvPicPr>
+                      <a:picLocks noChangeAspect="1" noChangeArrowheads="1"/>
+                    </pic:cNvPicPr>
+                  </pic:nvPicPr>
+                  <pic:blipFill>
+                    <a:blip r:embed="rId11" cstate="print">
+                      <a:extLst>
+                        <a:ext uri="{28A0092B-C50C-407E-A947-70E740481C1C}">
+                          <a14:useLocalDpi xmlns:a14="http://schemas.microsoft.com/office/drawing/2010/main" val="0"/>
+                        </a:ext>
+                      </a:extLst>
+                    </a:blip>
+                    <a:srcRect/>
+                    <a:stretch>
+                      <a:fillRect/>
+                    </a:stretch>
+                  </pic:blipFill>
+                  <pic:spPr bwMode="auto">
+                    <a:xfrm>
+                      <a:off x="0" y="0"/>
+                      <a:ext cx="5097780" cy="8756750"/>
+                    </a:xfrm>
+                    <a:prstGeom prst="rect">
+                      <a:avLst/>
+                    </a:prstGeom>
+                    <a:noFill/>
+                    <a:ln>
+                      <a:noFill/>
+                    </a:ln>
+                  </pic:spPr>
+                </pic:pic>
+              </a:graphicData>
+            </a:graphic>
+          </wp:anchor>
+        </w:drawing>
+      </w:r>
+    </w:p>
+    <w:p>
+      <w:r>
+        <w:rPr>
+          <w:noProof/>
+        </w:rPr>
+        <mc:AlternateContent>
+          <mc:Choice Requires="wpi">
+            <w:drawing>
+              <wp:anchor distT="0" distB="0" distL="114300" distR="114300" simplePos="0" relativeHeight="251672064" behindDoc="0" locked="0" layoutInCell="1" allowOverlap="1" wp14:anchorId="3F296524" wp14:editId="58DB6393">
+                <wp:simplePos x="0" y="0"/>
+                <wp:positionH relativeFrom="column">
+                  <wp:posOffset>-5105820</wp:posOffset>
+                </wp:positionH>
+                <wp:positionV relativeFrom="paragraph">
+                  <wp:posOffset>-82155</wp:posOffset>
+                </wp:positionV>
+                <wp:extent cx="4870080" cy="2700000"/>
+                <wp:effectExtent l="57150" t="57150" r="64135" b="62865"/>
+                <wp:wrapNone/>
+                <wp:docPr id="1487857952" name="Ink 6"/>
+                <wp:cNvGraphicFramePr/>
+                <a:graphic xmlns:a="http://schemas.openxmlformats.org/drawingml/2006/main">
+                  <a:graphicData uri="http://schemas.microsoft.com/office/word/2010/wordprocessingInk">
+                    <w14:contentPart bwMode="auto" r:id="rId12">
+                      <w14:nvContentPartPr>
+                        <w14:cNvContentPartPr/>
+                      </w14:nvContentPartPr>
+                      <w14:xfrm>
+                        <a:off x="0" y="0"/>
+                        <a:ext cx="4870080" cy="2700000"/>
+                      </w14:xfrm>
+                    </w14:contentPart>
+                  </a:graphicData>
+                </a:graphic>
+              </wp:anchor>
+            </w:drawing>
+          </mc:Choice>
+          <mc:Fallback>
+            <w:pict>
+              <v:shapetype w14:anchorId="1C220858" id="_x0000_t75" coordsize="21600,21600" o:spt="75" o:preferrelative="t" path="m@4@5l@4@11@9@11@9@5xe" filled="f" stroked="f">
+                <v:stroke joinstyle="miter"/>
+                <v:formulas>
+                  <v:f eqn="if lineDrawn pixelLineWidth 0"/>
+                  <v:f eqn="sum @0 1 0"/>
+                  <v:f eqn="sum 0 0 @1"/>
+                  <v:f eqn="prod @2 1 2"/>
+                  <v:f eqn="prod @3 21600 pixelWidth"/>
+                  <v:f eqn="prod @3 21600 pixelHeight"/>
+                  <v:f eqn="sum @0 0 1"/>
+                  <v:f eqn="prod @6 1 2"/>
+                  <v:f eqn="prod @7 21600 pixelWidth"/>
+                  <v:f eqn="sum @8 21600 0"/>
+                  <v:f eqn="prod @7 21600 pixelHeight"/>
+                  <v:f eqn="sum @10 21600 0"/>
+                </v:formulas>
+                <v:path o:extrusionok="f" gradientshapeok="t" o:connecttype="rect"/>
+                <o:lock v:ext="edit" aspectratio="t"/>
+              </v:shapetype>
+              <v:shape id="Ink 6" o:spid="_x0000_s1026" type="#_x0000_t75" style="position:absolute;margin-left:-403.45pt;margin-top:-7.85pt;width:386.3pt;height:215.45pt;z-index:251672064;visibility:visible;mso-wrap-style:square;mso-wrap-distance-left:9pt;mso-wrap-distance-top:0;mso-wrap-distance-right:9pt;mso-wrap-distance-bottom:0;mso-position-horizontal:absolute;mso-position-horizontal-relative:text;mso-position-vertical:absolute;mso-position-vertical-relative:text" o:gfxdata="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">
+                <v:imagedata r:id="rId13" o:title=""/>
+              </v:shape>
+            </w:pict>
+          </mc:Fallback>
+        </mc:AlternateContent>
+      </w:r>
+      <w:r>
+        <w:rPr>
+          <w:noProof/>
+        </w:rPr>
+        <mc:AlternateContent>
+          <mc:Choice Requires="wps">
+            <w:drawing>
+              <wp:anchor distT="45720" distB="45720" distL="114300" distR="114300" simplePos="0" relativeHeight="251671040" behindDoc="0" locked="0" layoutInCell="1" allowOverlap="1" wp14:anchorId="3D34BB6D" wp14:editId="1DFAE16F">
+                <wp:simplePos x="0" y="0"/>
+                <wp:positionH relativeFrom="column">
+                  <wp:posOffset>-1684020</wp:posOffset>
+                </wp:positionH>
+                <wp:positionV relativeFrom="paragraph">
+                  <wp:posOffset>1967865</wp:posOffset>
+                </wp:positionV>
+                <wp:extent cx="1539240" cy="266700"/>
+                <wp:effectExtent l="0" t="0" r="0" b="0"/>
+                <wp:wrapSquare wrapText="bothSides"/>
+                <wp:docPr id="453541530" name="Text Box 2"/>
+                <wp:cNvGraphicFramePr>
+                  <a:graphicFrameLocks xmlns:a="http://schemas.openxmlformats.org/drawingml/2006/main"/>
+                </wp:cNvGraphicFramePr>
+                <a:graphic xmlns:a="http://schemas.openxmlformats.org/drawingml/2006/main">
+                  <a:graphicData uri="http://schemas.microsoft.com/office/word/2010/wordprocessingShape">
+                    <wps:wsp>
+                      <wps:cNvSpPr txBox="1">
+                        <a:spLocks noChangeArrowheads="1"/>
+                      </wps:cNvSpPr>
+                      <wps:spPr bwMode="auto">
+                        <a:xfrm>
+                          <a:off x="0" y="0"/>
+                          <a:ext cx="1539240" cy="266700"/>
+                        </a:xfrm>
+                        <a:prstGeom prst="rect">
+                          <a:avLst/>
+                        </a:prstGeom>
+                        <a:noFill/>
+                        <a:ln>
+                          <a:noFill/>
+                        </a:ln>
+                      </wps:spPr>
+                      <wps:style>
+                        <a:lnRef idx="0">
+                          <a:scrgbClr r="0" g="0" b="0"/>
+                        </a:lnRef>
+                        <a:fillRef idx="0">
+                          <a:scrgbClr r="0" g="0" b="0"/>
+                        </a:fillRef>
+                        <a:effectRef idx="0">
+                          <a:scrgbClr r="0" g="0" b="0"/>
+                        </a:effectRef>
+                        <a:fontRef idx="minor">
+                          <a:schemeClr val="dk1"/>
+                        </a:fontRef>
+                      </wps:style>
+                      <wps:txbx>
+                        <w:txbxContent>
+                          <w:p>
+                            <w:pPr>
+                              <w:rPr>
+                                <w:color w:val="FFFFFF" w:themeColor="background1"/>
+                              </w:rPr>
+                            </w:pPr>
+                            <w:proofErr w:type="spellStart"/>
+                            <w:r>
+                              <w:rPr>
+                                <w:color w:val="FFFFFF" w:themeColor="background1"/>
+                              </w:rPr>
+                              <w:t>Nơi</w:t>
+                            </w:r>
+                            <w:proofErr w:type="spellEnd"/>
+                            <w:r>
+                              <w:rPr>
+                                <w:color w:val="FFFFFF" w:themeColor="background1"/>
+                              </w:rPr>
+                              <w:t xml:space="preserve"> </w:t>
+                            </w:r>
+                            <w:proofErr w:type="spellStart"/>
+                            <w:r>
+                              <w:rPr>
+                                <w:color w:val="FFFFFF" w:themeColor="background1"/>
+                              </w:rPr>
+                              <w:t>chứa</w:t>
+                            </w:r>
+                            <w:proofErr w:type="spellEnd"/>
+                            <w:r>
+                              <w:rPr>
+                                <w:color w:val="FFFFFF" w:themeColor="background1"/>
+                              </w:rPr>
+                              <w:t xml:space="preserve"> </w:t>
+                            </w:r>
+                            <w:proofErr w:type="spellStart"/>
+                            <w:r>
+                              <w:rPr>
+                                <w:color w:val="FFFFFF" w:themeColor="background1"/>
+                              </w:rPr>
+                              <w:t>các</w:t>
+                            </w:r>
+                            <w:proofErr w:type="spellEnd"/>
+                            <w:r>
+                              <w:rPr>
+                                <w:color w:val="FFFFFF" w:themeColor="background1"/>
+                              </w:rPr>
+                              <w:t xml:space="preserve"> poster</w:t>
+                            </w:r>
+                          </w:p>
+                        </w:txbxContent>
+                      </wps:txbx>
+                      <wps:bodyPr rot="0" vert="horz" wrap="square" lIns="91440" tIns="45720" rIns="91440" bIns="45720" anchor="t" anchorCtr="0">
+                        <a:noAutofit/>
+                      </wps:bodyPr>
+                    </wps:wsp>
+                  </a:graphicData>
+                </a:graphic>
+                <wp14:sizeRelH relativeFrom="margin">
+                  <wp14:pctWidth>0</wp14:pctWidth>
+                </wp14:sizeRelH>
+                <wp14:sizeRelV relativeFrom="margin">
+                  <wp14:pctHeight>0</wp14:pctHeight>
+                </wp14:sizeRelV>
+              </wp:anchor>
+            </w:drawing>
+          </mc:Choice>
+          <mc:Fallback>
+            <w:pict>
+              <v:shape w14:anchorId="3D34BB6D" id="_x0000_s1027" type="#_x0000_t202" style="position:absolute;margin-left:-132.6pt;margin-top:154.95pt;width:121.2pt;height:21pt;z-index:251671040;visibility:visible;mso-wrap-style:square;mso-width-percent:0;mso-height-percent:0;mso-wrap-distance-left:9pt;mso-wrap-distance-top:3.6pt;mso-wrap-distance-right:9pt;mso-wrap-distance-bottom:3.6pt;mso-position-horizontal:absolute;mso-position-horizontal-relative:text;mso-position-vertical:absolute;mso-position-vertical-relative:text;mso-width-percent:0;mso-height-percent:0;mso-width-relative:margin;mso-height-relative:margin;v-text-anchor:top" o:gfxdata="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" filled="f" stroked="f">
+                <v:textbox>
+                  <w:txbxContent>
+                    <w:p>
+                      <w:pPr>
+                        <w:rPr>
+                          <w:color w:val="FFFFFF" w:themeColor="background1"/>
+                        </w:rPr>
+                      </w:pPr>
+                      <w:proofErr w:type="spellStart"/>
+                      <w:r>
+                        <w:rPr>
+                          <w:color w:val="FFFFFF" w:themeColor="background1"/>
+                        </w:rPr>
+                        <w:t>Nơi</w:t>
+                      </w:r>
+                      <w:proofErr w:type="spellEnd"/>
+                      <w:r>
+                        <w:rPr>
+                          <w:color w:val="FFFFFF" w:themeColor="background1"/>
+                        </w:rPr>
+                        <w:t xml:space="preserve"> </w:t>
+                      </w:r>
+                      <w:proofErr w:type="spellStart"/>
+                      <w:r>
+                        <w:rPr>
+                          <w:color w:val="FFFFFF" w:themeColor="background1"/>
+                        </w:rPr>
+                        <w:t>chứa</w:t>
+                      </w:r>
+                      <w:proofErr w:type="spellEnd"/>
+                      <w:r>
+                        <w:rPr>
+                          <w:color w:val="FFFFFF" w:themeColor="background1"/>
+                        </w:rPr>
+                        <w:t xml:space="preserve"> </w:t>
+                      </w:r>
+                      <w:proofErr w:type="spellStart"/>
+                      <w:r>
+                        <w:rPr>
+                          <w:color w:val="FFFFFF" w:themeColor="background1"/>
+                        </w:rPr>
+                        <w:t>các</w:t>
+                      </w:r>
+                      <w:proofErr w:type="spellEnd"/>
+                      <w:r>
+                        <w:rPr>
+                          <w:color w:val="FFFFFF" w:themeColor="background1"/>
+                        </w:rPr>
+                        <w:t xml:space="preserve"> poster</w:t>
+                      </w:r>
+                    </w:p>
+                  </w:txbxContent>
+                </v:textbox>
+                <w10:wrap type="square"/>
+              </v:shape>
+            </w:pict>
+          </mc:Fallback>
+        </mc:AlternateContent>
       </w:r>
     </w:p>
     <w:sectPr>
@@ -4435,7 +4880,51 @@
       <w:lang w:eastAsia="en-US"/>
     </w:rPr>
   </w:style>
+  <w:style w:type="paragraph" w:styleId="NormalWeb">
+    <w:name w:val="Normal (Web)"/>
+    <w:basedOn w:val="Normal"/>
+    <w:uiPriority w:val="99"/>
+    <w:semiHidden/>
+    <w:unhideWhenUsed/>
+    <w:rsid w:val="00682474"/>
+    <w:pPr>
+      <w:spacing w:before="100" w:beforeAutospacing="1" w:after="100" w:afterAutospacing="1"/>
+    </w:pPr>
+    <w:rPr>
+      <w:sz w:val="24"/>
+      <w:szCs w:val="24"/>
+      <w:lang w:val="en-AE" w:eastAsia="en-AE"/>
+    </w:rPr>
+  </w:style>
 </w:styles>
+</file>
+
+<file path=word/ink/ink1.xml><?xml version="1.0" encoding="utf-8"?>
+<inkml:ink xmlns:inkml="http://www.w3.org/2003/InkML">
+  <inkml:definitions>
+    <inkml:context xml:id="ctx0">
+      <inkml:inkSource xml:id="inkSrc0">
+        <inkml:traceFormat>
+          <inkml:channel name="X" type="integer" min="-2.14748E9" max="2.14748E9" units="cm"/>
+          <inkml:channel name="Y" type="integer" min="-2.14748E9" max="2.14748E9" units="cm"/>
+          <inkml:channel name="F" type="integer" max="32767" units="dev"/>
+        </inkml:traceFormat>
+        <inkml:channelProperties>
+          <inkml:channelProperty channel="X" name="resolution" value="1000" units="1/cm"/>
+          <inkml:channelProperty channel="Y" name="resolution" value="1000" units="1/cm"/>
+          <inkml:channelProperty channel="F" name="resolution" value="0" units="1/dev"/>
+        </inkml:channelProperties>
+      </inkml:inkSource>
+      <inkml:timestamp xml:id="ts0" timeString="2024-05-14T13:31:39.724"/>
+    </inkml:context>
+    <inkml:brush xml:id="br0">
+      <inkml:brushProperty name="width" value="0.1" units="cm"/>
+      <inkml:brushProperty name="height" value="0.1" units="cm"/>
+      <inkml:brushProperty name="color" value="#E71224"/>
+    </inkml:brush>
+  </inkml:definitions>
+  <inkml:trace contextRef="#ctx0" brushRef="#br0">1 255 24575,'0'-2'0,"0"-1"0,0 0 0,0 1 0,0-1 0,0 0 0,1 1 0,-1-1 0,1 1 0,0-1 0,0 1 0,0-1 0,0 1 0,0 0 0,0-1 0,1 1 0,2-4 0,0 3 0,1 0 0,-1 0 0,1 0 0,0 1 0,0-1 0,0 1 0,6-2 0,14-4 0,1 0 0,0 1 0,0 2 0,1 1 0,-1 1 0,44 0 0,-52 2 0,0-1 0,-1 0 0,1-2 0,0 0 0,28-11 0,-36 12 0,23-6 0,0 1 0,0 2 0,0 2 0,64-2 0,76 8 0,148-3 0,-204-9-286,53-2-220,-47 2 506,-4-1 0,83 1-823,10-1-67,11 14 357,243-5-1096,-345-9 1232,37 0-204,1671 12-36,-1682 10 1098,-5 0-23,-41-12-438,-31 0 0,1 2 0,74 12 0,-74-6 903,0-2-1,95-7 1,-48 0 28,-89 2-949,61 0 565,106 13 1,-4 12-548,-158-22-28,60-2 0,9 0 657,-45 9-504,-42-6-128,-1-2-1,23 3 0,-9-3 4,33 7 0,-35-5 0,46 3 0,-10-7 0,-16-1 0,0 2 0,72 11 0,-82-7 0,45 1 0,29 4 0,40 12 0,-115-17 65,2-2 0,45-1-1,-3-1-1524,0 8-4096,110 17 5548,-147-21 9,11 5 2000,-38-7-654,0 0 0,24 2 0,65-6-564,-59-1-782,-1 2 1,73 10-1,-26 1-329,20 5-115,-85-12 443,0-1 0,1-1 0,34-2 0,-32-1 0,0 2 0,40 5 0,-22 0 156,-1-2 1,71-3-1,41 2 146,-102 7-302,-41-7 0,0 0 0,22 2 0,26-5 0,-24 0 0,1 2 0,48 8 0,-36-4 0,1-1 0,100-6 0,-56-1 0,-9 1 0,97 3 0,-115 8 0,-46-5 0,49 2 0,963-8 0,-1012 2 0,46 9 0,-46-5 0,44 1 0,947-7 0,-988-3 0,-24 3 0,1 1 0,-1-1 0,0 0 0,0 1 0,1 0 0,7 1 0,-11-1 0,0 0 0,0 1 0,0-1 0,0 1 0,0-1 0,0 1 0,0 0 0,0-1 0,0 1 0,0 0 0,0 0 0,0 0 0,0-1 0,-1 1 0,1 0 0,0 0 0,-1 0 0,1 0 0,-1 0 0,1 0 0,-1 1 0,1-1 0,-1 0 0,0 0 0,1 0 0,-1 0 0,0 1 0,0-1 0,0 1 0,1 18 0,-2 37 0,0-42 0,1-1 0,0 1 0,0 0 0,2-1 0,3 19 0,4-1 0,-2-11 0,-2 0 0,0 1 0,-1 0 0,1 37 0,-3-31 0,1 0 0,2 0 0,12 46 0,-3-18 0,-9-34 0,1 1 0,-2-1 0,0 2 0,0 31 0,-3-38 0,1 0 0,5 25 0,3 31 0,-8-54 0,7 35 0,-5-35 0,3 37 0,-3 0 0,3 0 0,3 0 0,23 78 0,-32-131 0,3 17 0,0 0 0,0 34 0,-3-36 0,0 0 0,1-1 0,1 0 0,6 22 0,1-4 0,7 45 0,8 29 0,-15-75 0,-1 1 0,7 52 0,-7-34 0,-5-36 0,-1 0 0,2 24 0,-4-22 0,8 35 0,-5-35 0,2 37 0,-5-32 0,1-1 0,8 45 0,5-8 0,-5-22 0,-1 1 0,-2 0 0,3 72 0,-10-73 0,-1-11 0,1 0 0,2 0 0,9 54 0,11 66 0,-17-113 0,-1 1 0,-1-1 0,-2 1 0,-4 37 0,1 7 0,1-5 0,3 84 0,8-87 0,-6-45 0,3 47 0,-8 795 0,0-852 0,-1 0 0,-6 28 0,5-27 0,-1 0 0,1 20 0,-9 62 0,8-68 0,-3 51 0,8 278 0,-2-343 0,-1 0 0,-7 31 0,0-2 0,3-9 0,-1 1 0,-2 77 0,10 520 0,0-622 0,0 0 0,1 1 0,4 14 0,5 31 0,-11-51 0,2-1 0,-1 0 0,1 0 0,0 0 0,0 0 0,1 0 0,6 11 0,3 8 0,-10-20 0,0 1 0,0-1 0,0 0 0,-1 0 0,0 1 0,0-1 0,-1 1 0,1-1 0,-2 0 0,0 9 0,1-12 0,-1 0 0,1 0 0,-1 0 0,0 0 0,0 0 0,-1 0 0,1 0 0,0 0 0,-1-1 0,0 1 0,1 0 0,-1-1 0,0 1 0,-1-1 0,1 0 0,0 0 0,-1 0 0,1 0 0,-1 0 0,1-1 0,-1 1 0,-4 1 0,-53 30 0,47-25 0,0 0 0,0-1 0,-16 5 0,-139 37 0,86-24 0,53-16 0,-48 11 0,-12-2 0,41-8 0,-54 6 0,-76 14 9,129-19-57,1-2 1,-81 3-1,100-11-434,-4-1 419,1 1 1,-33 6 0,-330 49-5703,348-48 6811,19-3 1540,-48 2 1,34-5-2397,-80 17 0,80-11-205,-83 5-1,-31 2 16,103-8 0,-3 1-2,15-2-56,-41 1 0,-2-7-149,25-1 15,-109 14 1,47-3 191,78-8 0,-43 7 0,22-2-165,0-2 1,-101-7-1,51 0 49,-28 13 116,-3 0 0,-240-12 0,360 2 651,-46 9-1,46-5-641,-44 1-1,-4-6-8,27-2 0,1 3 0,-88 12 0,84-6 0,-1-2 0,1-3 0,-64-5 0,14 1 0,-2066 2 0,2035-11 0,85 5 0,-49 0 0,-436 7 0,499-2 0,-44-9 0,43 5 0,-42-1 0,-38-4 0,74 5 0,-43-1 0,53 5 0,-44-8 0,42 4 0,-33 0 0,-704 3-283,374 4 566,367-3-283,-47-9 0,47 6 0,-46-3 0,-39-3 0,74 5 0,-44-1 0,-28 8 0,-121-3 0,148-10 0,44 6 0,-54-2 0,-2172 8 0,2252 0 0,-1 0 0,0 1 0,-17 5 0,-29 4 0,8-1 0,44-7 0,1-1 0,-1-1 0,0 1 0,0-1 0,0 0 0,0 0 0,0-1 0,0 0 0,0 0 0,1-1 0,-11-2 0,15 2 0,0 0 0,0 0 0,0 0 0,1-1 0,-1 1 0,0-1 0,1 1 0,-1-1 0,1 1 0,0-1 0,-1 0 0,1 0 0,0 0 0,0 0 0,0 0 0,0 0 0,0 0 0,1 0 0,-1 0 0,1 0 0,-1-1 0,1-3 0,-1-7 0,0 0 0,2-23 0,0 21 0,2-305 0,-3 213 0,-1 83 0,-9-47 0,6 45 0,-3-43 0,8-1053 0,1 1082 0,3-1 0,14-62 0,-2 12 0,-9 44 0,-3 17 0,-1 1 0,1-33 0,-5 45 0,0-9 0,0 1 0,2-1 0,8-38 0,-1 27 0,-2 0 0,-1-1 0,2-53 0,-7 74 0,1 1 0,1-1 0,1 1 0,0 0 0,1 0 0,7-17 0,-5 17 0,-1-1 0,-1-1 0,0 1 0,-1-1 0,1-19 0,-1-4 0,2 1 0,16-58 0,-13 62 0,-1 0 0,-2-1 0,3-56 0,-8 73 0,2 0 0,0 1 0,0-1 0,8-18 0,-5 18 0,-1-1 0,-1 1 0,2-35 0,-4 32 0,1-1 0,1 1 0,8-30 0,-5 30 0,-2 1 0,-1-1 0,2-39 0,-7-12 0,2-64 0,9 81 0,-7 41 0,0 0 0,1-22 0,10-74 0,-6 55 0,1 2 0,-4 33 0,-2 1 0,1-29 0,-2 14 0,2 1 0,11-50 0,-8 51 0,-1-1 0,2-58 0,-8 62 0,1 1 0,10-58 0,11-81 0,-15 110 0,-3-1 0,-5-95 0,-1 48 0,2-253 0,-1 344 0,-1 0 0,-6-28 0,5 27 0,-1-1 0,1-19 0,2-5 0,1 17 0,-1 1 0,0 0 0,-9-39 0,1 30 0,2 0 0,1-1 0,1 0 0,1-34 0,3 42 0,-2 0 0,-1 0 0,-14-50 0,4 16 0,8 36 0,1 1 0,0 0 0,2 0 0,-1-30 0,3 36 0,-1 1 0,-1 0 0,0-1 0,-11-28 0,7 23 0,-6-36 0,6 20 0,-1 1 0,-2 1 0,-20-52 0,27 83 9,0 1 0,0-1 0,0 1 0,-1 0 0,0-1 0,1 2-1,-2-1 1,1 0 0,0 1 0,-7-4 0,-17-17-1472</inkml:trace>
+</inkml:ink>
 </file>
 
 <file path=word/theme/theme1.xml><?xml version="1.0" encoding="utf-8"?>

</xml_diff>

<commit_message>
Upload word and database
</commit_message>
<xml_diff>
--- a/ShopThoiTrang_CuoiKy/BaoCao.docx
+++ b/ShopThoiTrang_CuoiKy/BaoCao.docx
@@ -11,9 +11,9 @@
           <w:noProof/>
         </w:rPr>
         <w:drawing>
-          <wp:inline distT="0" distB="0" distL="0" distR="0" wp14:anchorId="066BCC9D" wp14:editId="249627D7">
-            <wp:extent cx="5949315" cy="3327400"/>
-            <wp:effectExtent l="0" t="0" r="0" b="6350"/>
+          <wp:inline distT="0" distB="0" distL="0" distR="0" wp14:anchorId="066BCC9D" wp14:editId="64CE6FAC">
+            <wp:extent cx="6004174" cy="3337563"/>
+            <wp:effectExtent l="0" t="0" r="0" b="0"/>
             <wp:docPr id="1525348339" name="Picture 1"/>
             <wp:cNvGraphicFramePr>
               <a:graphicFrameLocks xmlns:a="http://schemas.openxmlformats.org/drawingml/2006/main" noChangeAspect="1"/>
@@ -22,20 +22,19 @@
               <a:graphicData uri="http://schemas.openxmlformats.org/drawingml/2006/picture">
                 <pic:pic xmlns:pic="http://schemas.openxmlformats.org/drawingml/2006/picture">
                   <pic:nvPicPr>
-                    <pic:cNvPr id="0" name="Picture 1"/>
+                    <pic:cNvPr id="1525348339" name="Picture 1"/>
                     <pic:cNvPicPr>
                       <a:picLocks noChangeAspect="1" noChangeArrowheads="1"/>
                     </pic:cNvPicPr>
                   </pic:nvPicPr>
                   <pic:blipFill>
-                    <a:blip r:embed="rId8" cstate="print">
+                    <a:blip r:embed="rId8">
                       <a:extLst>
                         <a:ext uri="{28A0092B-C50C-407E-A947-70E740481C1C}">
                           <a14:useLocalDpi xmlns:a14="http://schemas.microsoft.com/office/drawing/2010/main" val="0"/>
                         </a:ext>
                       </a:extLst>
                     </a:blip>
-                    <a:srcRect/>
                     <a:stretch>
                       <a:fillRect/>
                     </a:stretch>
@@ -43,7 +42,7 @@
                   <pic:spPr bwMode="auto">
                     <a:xfrm>
                       <a:off x="0" y="0"/>
-                      <a:ext cx="5949315" cy="3327400"/>
+                      <a:ext cx="6004174" cy="3337563"/>
                     </a:xfrm>
                     <a:prstGeom prst="rect">
                       <a:avLst/>
@@ -61,161 +60,156 @@
       </w:r>
     </w:p>
     <w:p>
-      <w:proofErr w:type="spellStart"/>
-      <w:r>
-        <w:t>Khách</w:t>
-      </w:r>
-      <w:proofErr w:type="spellEnd"/>
-      <w:r>
-        <w:t xml:space="preserve"> </w:t>
-      </w:r>
-      <w:proofErr w:type="spellStart"/>
-      <w:r>
-        <w:t>hàng</w:t>
-      </w:r>
-      <w:proofErr w:type="spellEnd"/>
-      <w:r>
-        <w:t xml:space="preserve"> </w:t>
-      </w:r>
-      <w:proofErr w:type="spellStart"/>
-      <w:r>
-        <w:t>đăng</w:t>
-      </w:r>
-      <w:proofErr w:type="spellEnd"/>
-      <w:r>
-        <w:t xml:space="preserve"> </w:t>
-      </w:r>
-      <w:proofErr w:type="spellStart"/>
-      <w:r>
-        <w:t>ký</w:t>
-      </w:r>
-      <w:proofErr w:type="spellEnd"/>
-      <w:r>
-        <w:t xml:space="preserve"> </w:t>
-      </w:r>
-      <w:proofErr w:type="spellStart"/>
-      <w:r>
-        <w:t>tài</w:t>
-      </w:r>
-      <w:proofErr w:type="spellEnd"/>
-      <w:r>
-        <w:t xml:space="preserve"> </w:t>
-      </w:r>
-      <w:proofErr w:type="spellStart"/>
-      <w:r>
-        <w:t>khoản</w:t>
-      </w:r>
-      <w:proofErr w:type="spellEnd"/>
-      <w:r>
-        <w:t xml:space="preserve"> </w:t>
-      </w:r>
-      <w:proofErr w:type="spellStart"/>
-      <w:r>
-        <w:t>và</w:t>
-      </w:r>
-      <w:proofErr w:type="spellEnd"/>
-      <w:r>
-        <w:t xml:space="preserve"> </w:t>
-      </w:r>
-      <w:proofErr w:type="spellStart"/>
-      <w:r>
-        <w:t>có</w:t>
-      </w:r>
-      <w:proofErr w:type="spellEnd"/>
-      <w:r>
-        <w:t xml:space="preserve"> </w:t>
-      </w:r>
-      <w:proofErr w:type="spellStart"/>
-      <w:r>
-        <w:t>thể</w:t>
-      </w:r>
-      <w:proofErr w:type="spellEnd"/>
-      <w:r>
-        <w:t xml:space="preserve"> </w:t>
-      </w:r>
-      <w:proofErr w:type="spellStart"/>
-      <w:r>
-        <w:t>đăng</w:t>
-      </w:r>
-      <w:proofErr w:type="spellEnd"/>
-      <w:r>
-        <w:t xml:space="preserve"> </w:t>
-      </w:r>
-      <w:proofErr w:type="spellStart"/>
-      <w:r>
-        <w:t>ký</w:t>
-      </w:r>
-      <w:proofErr w:type="spellEnd"/>
-      <w:r>
-        <w:t xml:space="preserve"> </w:t>
-      </w:r>
-      <w:proofErr w:type="spellStart"/>
-      <w:r>
-        <w:t>nhiều</w:t>
-      </w:r>
-      <w:proofErr w:type="spellEnd"/>
-      <w:r>
-        <w:t xml:space="preserve"> </w:t>
-      </w:r>
-      <w:proofErr w:type="spellStart"/>
-      <w:r>
-        <w:t>địa</w:t>
-      </w:r>
-      <w:proofErr w:type="spellEnd"/>
-      <w:r>
-        <w:t xml:space="preserve"> </w:t>
-      </w:r>
-      <w:proofErr w:type="spellStart"/>
-      <w:r>
-        <w:t>chỉ</w:t>
-      </w:r>
-      <w:proofErr w:type="spellEnd"/>
-      <w:r>
-        <w:t xml:space="preserve"> </w:t>
-      </w:r>
-      <w:proofErr w:type="spellStart"/>
-      <w:r>
-        <w:t>khác</w:t>
-      </w:r>
-      <w:proofErr w:type="spellEnd"/>
-      <w:r>
-        <w:t xml:space="preserve"> </w:t>
-      </w:r>
-      <w:proofErr w:type="spellStart"/>
-      <w:r>
-        <w:t>nhau</w:t>
-      </w:r>
-      <w:proofErr w:type="spellEnd"/>
-      <w:r>
-        <w:t xml:space="preserve"> </w:t>
-      </w:r>
-      <w:proofErr w:type="spellStart"/>
-      <w:r>
-        <w:t>trong</w:t>
-      </w:r>
-      <w:proofErr w:type="spellEnd"/>
-      <w:r>
-        <w:t xml:space="preserve"> </w:t>
-      </w:r>
-      <w:proofErr w:type="gramStart"/>
-      <w:r>
-        <w:t>1</w:t>
-      </w:r>
-      <w:proofErr w:type="gramEnd"/>
-      <w:r>
-        <w:t xml:space="preserve"> </w:t>
-      </w:r>
-      <w:proofErr w:type="spellStart"/>
-      <w:r>
-        <w:t>tài</w:t>
-      </w:r>
-      <w:proofErr w:type="spellEnd"/>
-      <w:r>
-        <w:t xml:space="preserve"> </w:t>
-      </w:r>
-      <w:proofErr w:type="spellStart"/>
-      <w:r>
-        <w:t>khoản</w:t>
+      <w:r>
+        <w:t xml:space="preserve">products: Lưu </w:t>
+      </w:r>
+      <w:proofErr w:type="spellStart"/>
+      <w:r>
+        <w:t>trữ</w:t>
+      </w:r>
+      <w:proofErr w:type="spellEnd"/>
+      <w:r>
+        <w:t xml:space="preserve"> </w:t>
+      </w:r>
+      <w:proofErr w:type="spellStart"/>
+      <w:r>
+        <w:t>thông</w:t>
+      </w:r>
+      <w:proofErr w:type="spellEnd"/>
+      <w:r>
+        <w:t xml:space="preserve"> tin </w:t>
+      </w:r>
+      <w:proofErr w:type="spellStart"/>
+      <w:r>
+        <w:t>sản</w:t>
+      </w:r>
+      <w:proofErr w:type="spellEnd"/>
+      <w:r>
+        <w:t xml:space="preserve"> </w:t>
+      </w:r>
+      <w:proofErr w:type="spellStart"/>
+      <w:r>
+        <w:t>phẩm</w:t>
+      </w:r>
+      <w:proofErr w:type="spellEnd"/>
+      <w:r>
+        <w:t xml:space="preserve"> </w:t>
+      </w:r>
+      <w:proofErr w:type="spellStart"/>
+      <w:r>
+        <w:t>như</w:t>
+      </w:r>
+      <w:proofErr w:type="spellEnd"/>
+      <w:r>
+        <w:t xml:space="preserve"> </w:t>
+      </w:r>
+      <w:proofErr w:type="spellStart"/>
+      <w:r>
+        <w:t>tên</w:t>
+      </w:r>
+      <w:proofErr w:type="spellEnd"/>
+      <w:r>
+        <w:t xml:space="preserve">, </w:t>
+      </w:r>
+      <w:proofErr w:type="spellStart"/>
+      <w:r>
+        <w:t>mô</w:t>
+      </w:r>
+      <w:proofErr w:type="spellEnd"/>
+      <w:r>
+        <w:t xml:space="preserve"> </w:t>
+      </w:r>
+      <w:proofErr w:type="spellStart"/>
+      <w:r>
+        <w:t>tả</w:t>
+      </w:r>
+      <w:proofErr w:type="spellEnd"/>
+      <w:r>
+        <w:t xml:space="preserve">, </w:t>
+      </w:r>
+      <w:proofErr w:type="spellStart"/>
+      <w:r>
+        <w:t>giá</w:t>
+      </w:r>
+      <w:proofErr w:type="spellEnd"/>
+      <w:r>
+        <w:t xml:space="preserve">, </w:t>
+      </w:r>
+      <w:proofErr w:type="spellStart"/>
+      <w:r>
+        <w:t>hình</w:t>
+      </w:r>
+      <w:proofErr w:type="spellEnd"/>
+      <w:r>
+        <w:t xml:space="preserve"> </w:t>
+      </w:r>
+      <w:proofErr w:type="spellStart"/>
+      <w:r>
+        <w:t>ảnh</w:t>
+      </w:r>
+      <w:proofErr w:type="spellEnd"/>
+      <w:r>
+        <w:t xml:space="preserve">, </w:t>
+      </w:r>
+      <w:proofErr w:type="spellStart"/>
+      <w:r>
+        <w:t>số</w:t>
+      </w:r>
+      <w:proofErr w:type="spellEnd"/>
+      <w:r>
+        <w:t xml:space="preserve"> </w:t>
+      </w:r>
+      <w:proofErr w:type="spellStart"/>
+      <w:r>
+        <w:t>lượng</w:t>
+      </w:r>
+      <w:proofErr w:type="spellEnd"/>
+      <w:r>
+        <w:t xml:space="preserve"> </w:t>
+      </w:r>
+      <w:proofErr w:type="spellStart"/>
+      <w:r>
+        <w:t>tồn</w:t>
+      </w:r>
+      <w:proofErr w:type="spellEnd"/>
+      <w:r>
+        <w:t xml:space="preserve"> </w:t>
+      </w:r>
+      <w:proofErr w:type="spellStart"/>
+      <w:r>
+        <w:t>kho</w:t>
+      </w:r>
+      <w:proofErr w:type="spellEnd"/>
+      <w:r>
+        <w:t xml:space="preserve">, </w:t>
+      </w:r>
+      <w:proofErr w:type="spellStart"/>
+      <w:r>
+        <w:t>nhãn</w:t>
+      </w:r>
+      <w:proofErr w:type="spellEnd"/>
+      <w:r>
+        <w:t xml:space="preserve"> </w:t>
+      </w:r>
+      <w:proofErr w:type="spellStart"/>
+      <w:r>
+        <w:t>hiệu</w:t>
+      </w:r>
+      <w:proofErr w:type="spellEnd"/>
+      <w:r>
+        <w:t xml:space="preserve">, </w:t>
+      </w:r>
+      <w:proofErr w:type="spellStart"/>
+      <w:r>
+        <w:t>danh</w:t>
+      </w:r>
+      <w:proofErr w:type="spellEnd"/>
+      <w:r>
+        <w:t xml:space="preserve"> </w:t>
+      </w:r>
+      <w:proofErr w:type="spellStart"/>
+      <w:r>
+        <w:t>mục</w:t>
       </w:r>
       <w:proofErr w:type="spellEnd"/>
       <w:r>
@@ -223,49 +217,52 @@
       </w:r>
     </w:p>
     <w:p>
-      <w:proofErr w:type="gramStart"/>
-      <w:r>
-        <w:t>1</w:t>
-      </w:r>
-      <w:proofErr w:type="gramEnd"/>
-      <w:r>
-        <w:t xml:space="preserve"> </w:t>
-      </w:r>
-      <w:proofErr w:type="spellStart"/>
-      <w:r>
-        <w:t>danh</w:t>
-      </w:r>
-      <w:proofErr w:type="spellEnd"/>
-      <w:r>
-        <w:t xml:space="preserve"> </w:t>
-      </w:r>
-      <w:proofErr w:type="spellStart"/>
-      <w:r>
-        <w:t>mục</w:t>
-      </w:r>
-      <w:proofErr w:type="spellEnd"/>
-      <w:r>
-        <w:t xml:space="preserve"> </w:t>
-      </w:r>
-      <w:proofErr w:type="spellStart"/>
-      <w:r>
-        <w:t>sẽ</w:t>
-      </w:r>
-      <w:proofErr w:type="spellEnd"/>
-      <w:r>
-        <w:t xml:space="preserve"> bao </w:t>
-      </w:r>
-      <w:proofErr w:type="spellStart"/>
-      <w:r>
-        <w:t>gồm</w:t>
-      </w:r>
-      <w:proofErr w:type="spellEnd"/>
-      <w:r>
-        <w:t xml:space="preserve"> </w:t>
-      </w:r>
-      <w:proofErr w:type="spellStart"/>
-      <w:r>
-        <w:t>nhiều</w:t>
+      <w:r>
+        <w:t xml:space="preserve">brands: Lưu </w:t>
+      </w:r>
+      <w:proofErr w:type="spellStart"/>
+      <w:r>
+        <w:t>trữ</w:t>
+      </w:r>
+      <w:proofErr w:type="spellEnd"/>
+      <w:r>
+        <w:t xml:space="preserve"> </w:t>
+      </w:r>
+      <w:proofErr w:type="spellStart"/>
+      <w:r>
+        <w:t>thông</w:t>
+      </w:r>
+      <w:proofErr w:type="spellEnd"/>
+      <w:r>
+        <w:t xml:space="preserve"> tin </w:t>
+      </w:r>
+      <w:proofErr w:type="spellStart"/>
+      <w:r>
+        <w:t>về</w:t>
+      </w:r>
+      <w:proofErr w:type="spellEnd"/>
+      <w:r>
+        <w:t xml:space="preserve"> </w:t>
+      </w:r>
+      <w:proofErr w:type="spellStart"/>
+      <w:r>
+        <w:t>các</w:t>
+      </w:r>
+      <w:proofErr w:type="spellEnd"/>
+      <w:r>
+        <w:t xml:space="preserve"> </w:t>
+      </w:r>
+      <w:proofErr w:type="spellStart"/>
+      <w:r>
+        <w:t>nhãn</w:t>
+      </w:r>
+      <w:proofErr w:type="spellEnd"/>
+      <w:r>
+        <w:t xml:space="preserve"> </w:t>
+      </w:r>
+      <w:proofErr w:type="spellStart"/>
+      <w:r>
+        <w:t>hiệu</w:t>
       </w:r>
       <w:proofErr w:type="spellEnd"/>
       <w:r>
@@ -285,53 +282,32 @@
       </w:r>
       <w:proofErr w:type="spellEnd"/>
       <w:r>
-        <w:t xml:space="preserve"> </w:t>
+        <w:t>.</w:t>
       </w:r>
     </w:p>
     <w:p>
-      <w:proofErr w:type="gramStart"/>
-      <w:r>
-        <w:t>1</w:t>
-      </w:r>
-      <w:proofErr w:type="gramEnd"/>
-      <w:r>
-        <w:t xml:space="preserve"> </w:t>
-      </w:r>
-      <w:proofErr w:type="spellStart"/>
-      <w:r>
-        <w:t>nhãn</w:t>
-      </w:r>
-      <w:proofErr w:type="spellEnd"/>
-      <w:r>
-        <w:t xml:space="preserve"> </w:t>
-      </w:r>
-      <w:proofErr w:type="spellStart"/>
-      <w:r>
-        <w:t>hiệu</w:t>
-      </w:r>
-      <w:proofErr w:type="spellEnd"/>
-      <w:r>
-        <w:t xml:space="preserve"> </w:t>
-      </w:r>
-      <w:proofErr w:type="spellStart"/>
-      <w:r>
-        <w:t>sẽ</w:t>
-      </w:r>
-      <w:proofErr w:type="spellEnd"/>
-      <w:r>
-        <w:t xml:space="preserve"> bao </w:t>
-      </w:r>
-      <w:proofErr w:type="spellStart"/>
-      <w:r>
-        <w:t>gồm</w:t>
-      </w:r>
-      <w:proofErr w:type="spellEnd"/>
-      <w:r>
-        <w:t xml:space="preserve"> </w:t>
-      </w:r>
-      <w:proofErr w:type="spellStart"/>
-      <w:r>
-        <w:t>nhiều</w:t>
+      <w:r>
+        <w:t xml:space="preserve">categories: Lưu </w:t>
+      </w:r>
+      <w:proofErr w:type="spellStart"/>
+      <w:r>
+        <w:t>trữ</w:t>
+      </w:r>
+      <w:proofErr w:type="spellEnd"/>
+      <w:r>
+        <w:t xml:space="preserve"> </w:t>
+      </w:r>
+      <w:proofErr w:type="spellStart"/>
+      <w:r>
+        <w:t>danh</w:t>
+      </w:r>
+      <w:proofErr w:type="spellEnd"/>
+      <w:r>
+        <w:t xml:space="preserve"> </w:t>
+      </w:r>
+      <w:proofErr w:type="spellStart"/>
+      <w:r>
+        <w:t>mục</w:t>
       </w:r>
       <w:proofErr w:type="spellEnd"/>
       <w:r>
@@ -350,129 +326,329 @@
         <w:t>phẩm</w:t>
       </w:r>
       <w:proofErr w:type="spellEnd"/>
+      <w:r>
+        <w:t xml:space="preserve"> </w:t>
+      </w:r>
+      <w:proofErr w:type="spellStart"/>
+      <w:r>
+        <w:t>để</w:t>
+      </w:r>
+      <w:proofErr w:type="spellEnd"/>
+      <w:r>
+        <w:t xml:space="preserve"> </w:t>
+      </w:r>
+      <w:proofErr w:type="spellStart"/>
+      <w:r>
+        <w:t>phân</w:t>
+      </w:r>
+      <w:proofErr w:type="spellEnd"/>
+      <w:r>
+        <w:t xml:space="preserve"> </w:t>
+      </w:r>
+      <w:proofErr w:type="spellStart"/>
+      <w:r>
+        <w:t>loại</w:t>
+      </w:r>
+      <w:proofErr w:type="spellEnd"/>
+      <w:r>
+        <w:t>.</w:t>
+      </w:r>
     </w:p>
     <w:p>
-      <w:proofErr w:type="spellStart"/>
-      <w:r>
-        <w:t>Khách</w:t>
-      </w:r>
-      <w:proofErr w:type="spellEnd"/>
-      <w:r>
-        <w:t xml:space="preserve"> </w:t>
-      </w:r>
-      <w:proofErr w:type="spellStart"/>
-      <w:r>
-        <w:t>hàng</w:t>
-      </w:r>
-      <w:proofErr w:type="spellEnd"/>
-      <w:r>
-        <w:t xml:space="preserve"> </w:t>
-      </w:r>
-      <w:proofErr w:type="spellStart"/>
-      <w:r>
-        <w:t>có</w:t>
-      </w:r>
-      <w:proofErr w:type="spellEnd"/>
-      <w:r>
-        <w:t xml:space="preserve"> </w:t>
-      </w:r>
-      <w:proofErr w:type="spellStart"/>
-      <w:r>
-        <w:t>thể</w:t>
-      </w:r>
-      <w:proofErr w:type="spellEnd"/>
-      <w:r>
-        <w:t xml:space="preserve"> </w:t>
-      </w:r>
-      <w:proofErr w:type="spellStart"/>
-      <w:r>
-        <w:t>đặt</w:t>
-      </w:r>
-      <w:proofErr w:type="spellEnd"/>
-      <w:r>
-        <w:t xml:space="preserve"> </w:t>
-      </w:r>
-      <w:proofErr w:type="spellStart"/>
-      <w:r>
-        <w:t>hàng</w:t>
-      </w:r>
-      <w:proofErr w:type="spellEnd"/>
-      <w:r>
-        <w:t xml:space="preserve"> </w:t>
-      </w:r>
-      <w:proofErr w:type="spellStart"/>
-      <w:r>
-        <w:t>khi</w:t>
-      </w:r>
-      <w:proofErr w:type="spellEnd"/>
-      <w:r>
-        <w:t xml:space="preserve"> </w:t>
-      </w:r>
-      <w:proofErr w:type="spellStart"/>
-      <w:r>
-        <w:t>đã</w:t>
-      </w:r>
-      <w:proofErr w:type="spellEnd"/>
-      <w:r>
-        <w:t xml:space="preserve"> </w:t>
-      </w:r>
-      <w:proofErr w:type="spellStart"/>
-      <w:r>
-        <w:t>chọn</w:t>
-      </w:r>
-      <w:proofErr w:type="spellEnd"/>
-      <w:r>
-        <w:t xml:space="preserve"> </w:t>
-      </w:r>
-      <w:proofErr w:type="spellStart"/>
-      <w:r>
-        <w:t>sản</w:t>
-      </w:r>
-      <w:proofErr w:type="spellEnd"/>
-      <w:r>
-        <w:t xml:space="preserve"> </w:t>
-      </w:r>
-      <w:proofErr w:type="spellStart"/>
-      <w:r>
-        <w:t>phẩm</w:t>
-      </w:r>
-      <w:proofErr w:type="spellEnd"/>
-      <w:r>
-        <w:t xml:space="preserve"> </w:t>
+      <w:r>
+        <w:t xml:space="preserve">users: Lưu </w:t>
+      </w:r>
+      <w:proofErr w:type="spellStart"/>
+      <w:r>
+        <w:t>trữ</w:t>
+      </w:r>
+      <w:proofErr w:type="spellEnd"/>
+      <w:r>
+        <w:t xml:space="preserve"> </w:t>
+      </w:r>
+      <w:proofErr w:type="spellStart"/>
+      <w:r>
+        <w:t>thông</w:t>
+      </w:r>
+      <w:proofErr w:type="spellEnd"/>
+      <w:r>
+        <w:t xml:space="preserve"> tin </w:t>
+      </w:r>
+      <w:proofErr w:type="spellStart"/>
+      <w:r>
+        <w:t>người</w:t>
+      </w:r>
+      <w:proofErr w:type="spellEnd"/>
+      <w:r>
+        <w:t xml:space="preserve"> </w:t>
+      </w:r>
+      <w:proofErr w:type="spellStart"/>
+      <w:r>
+        <w:t>dùng</w:t>
+      </w:r>
+      <w:proofErr w:type="spellEnd"/>
+      <w:r>
+        <w:t xml:space="preserve"> (</w:t>
+      </w:r>
+      <w:r>
+        <w:t>User/Admin</w:t>
+      </w:r>
+      <w:r>
+        <w:t>).</w:t>
       </w:r>
     </w:p>
     <w:p>
-      <w:proofErr w:type="spellStart"/>
-      <w:r>
-        <w:t>Có</w:t>
-      </w:r>
-      <w:proofErr w:type="spellEnd"/>
-      <w:r>
-        <w:t xml:space="preserve"> </w:t>
-      </w:r>
-      <w:proofErr w:type="spellStart"/>
-      <w:r>
-        <w:t>thể</w:t>
-      </w:r>
-      <w:proofErr w:type="spellEnd"/>
-      <w:r>
-        <w:t xml:space="preserve"> </w:t>
-      </w:r>
-      <w:proofErr w:type="spellStart"/>
-      <w:r>
-        <w:t>phân</w:t>
-      </w:r>
-      <w:proofErr w:type="spellEnd"/>
-      <w:r>
-        <w:t xml:space="preserve"> </w:t>
-      </w:r>
-      <w:proofErr w:type="spellStart"/>
-      <w:r>
-        <w:t>quyền</w:t>
-      </w:r>
-      <w:proofErr w:type="spellEnd"/>
-      <w:r>
-        <w:t xml:space="preserve"> </w:t>
+      <w:r>
+        <w:t xml:space="preserve">address: Lưu </w:t>
+      </w:r>
+      <w:proofErr w:type="spellStart"/>
+      <w:r>
+        <w:t>trữ</w:t>
+      </w:r>
+      <w:proofErr w:type="spellEnd"/>
+      <w:r>
+        <w:t xml:space="preserve"> </w:t>
+      </w:r>
+      <w:proofErr w:type="spellStart"/>
+      <w:r>
+        <w:t>địa</w:t>
+      </w:r>
+      <w:proofErr w:type="spellEnd"/>
+      <w:r>
+        <w:t xml:space="preserve"> </w:t>
+      </w:r>
+      <w:proofErr w:type="spellStart"/>
+      <w:r>
+        <w:t>chỉ</w:t>
+      </w:r>
+      <w:proofErr w:type="spellEnd"/>
+      <w:r>
+        <w:t xml:space="preserve"> </w:t>
+      </w:r>
+      <w:proofErr w:type="spellStart"/>
+      <w:r>
+        <w:t>của</w:t>
+      </w:r>
+      <w:proofErr w:type="spellEnd"/>
+      <w:r>
+        <w:t xml:space="preserve"> </w:t>
+      </w:r>
+      <w:proofErr w:type="spellStart"/>
+      <w:r>
+        <w:t>người</w:t>
+      </w:r>
+      <w:proofErr w:type="spellEnd"/>
+      <w:r>
+        <w:t xml:space="preserve"> </w:t>
+      </w:r>
+      <w:proofErr w:type="spellStart"/>
+      <w:r>
+        <w:t>dùng</w:t>
+      </w:r>
+      <w:proofErr w:type="spellEnd"/>
+      <w:r>
+        <w:t>.</w:t>
+      </w:r>
+    </w:p>
+    <w:p>
+      <w:r>
+        <w:t xml:space="preserve">carts: </w:t>
+      </w:r>
+      <w:proofErr w:type="spellStart"/>
+      <w:r>
+        <w:t>Giỏ</w:t>
+      </w:r>
+      <w:proofErr w:type="spellEnd"/>
+      <w:r>
+        <w:t xml:space="preserve"> </w:t>
+      </w:r>
+      <w:proofErr w:type="spellStart"/>
+      <w:r>
+        <w:t>hàng</w:t>
+      </w:r>
+      <w:proofErr w:type="spellEnd"/>
+      <w:r>
+        <w:t xml:space="preserve"> </w:t>
+      </w:r>
+      <w:proofErr w:type="spellStart"/>
+      <w:r>
+        <w:t>tạm</w:t>
+      </w:r>
+      <w:proofErr w:type="spellEnd"/>
+      <w:r>
+        <w:t xml:space="preserve"> </w:t>
+      </w:r>
+      <w:proofErr w:type="spellStart"/>
+      <w:r>
+        <w:t>thời</w:t>
+      </w:r>
+      <w:proofErr w:type="spellEnd"/>
+      <w:r>
+        <w:t xml:space="preserve"> </w:t>
+      </w:r>
+      <w:proofErr w:type="spellStart"/>
+      <w:r>
+        <w:t>của</w:t>
+      </w:r>
+      <w:proofErr w:type="spellEnd"/>
+      <w:r>
+        <w:t xml:space="preserve"> </w:t>
+      </w:r>
+      <w:proofErr w:type="spellStart"/>
+      <w:r>
+        <w:t>khách</w:t>
+      </w:r>
+      <w:proofErr w:type="spellEnd"/>
+      <w:r>
+        <w:t xml:space="preserve"> </w:t>
+      </w:r>
+      <w:proofErr w:type="spellStart"/>
+      <w:r>
+        <w:t>hàng</w:t>
+      </w:r>
+      <w:proofErr w:type="spellEnd"/>
+      <w:r>
+        <w:t>.</w:t>
+      </w:r>
+    </w:p>
+    <w:p>
+      <w:r>
+        <w:t xml:space="preserve">orders: Lưu </w:t>
+      </w:r>
+      <w:proofErr w:type="spellStart"/>
+      <w:r>
+        <w:t>trữ</w:t>
+      </w:r>
+      <w:proofErr w:type="spellEnd"/>
+      <w:r>
+        <w:t xml:space="preserve"> </w:t>
+      </w:r>
+      <w:proofErr w:type="spellStart"/>
+      <w:r>
+        <w:t>thông</w:t>
+      </w:r>
+      <w:proofErr w:type="spellEnd"/>
+      <w:r>
+        <w:t xml:space="preserve"> tin </w:t>
+      </w:r>
+      <w:proofErr w:type="spellStart"/>
+      <w:r>
+        <w:t>đơn</w:t>
+      </w:r>
+      <w:proofErr w:type="spellEnd"/>
+      <w:r>
+        <w:t xml:space="preserve"> </w:t>
+      </w:r>
+      <w:proofErr w:type="spellStart"/>
+      <w:r>
+        <w:t>hàng</w:t>
+      </w:r>
+      <w:proofErr w:type="spellEnd"/>
+      <w:r>
+        <w:t xml:space="preserve"> </w:t>
+      </w:r>
+      <w:proofErr w:type="spellStart"/>
+      <w:r>
+        <w:t>đã</w:t>
+      </w:r>
+      <w:proofErr w:type="spellEnd"/>
+      <w:r>
+        <w:t xml:space="preserve"> </w:t>
+      </w:r>
+      <w:proofErr w:type="spellStart"/>
+      <w:r>
+        <w:t>đặt</w:t>
+      </w:r>
+      <w:proofErr w:type="spellEnd"/>
+      <w:r>
+        <w:t>.</w:t>
+      </w:r>
+    </w:p>
+    <w:p>
+      <w:proofErr w:type="spellStart"/>
+      <w:r>
+        <w:t>order_detail</w:t>
+      </w:r>
+      <w:proofErr w:type="spellEnd"/>
+      <w:r>
+        <w:t xml:space="preserve">: Chi </w:t>
+      </w:r>
+      <w:proofErr w:type="spellStart"/>
+      <w:r>
+        <w:t>tiết</w:t>
+      </w:r>
+      <w:proofErr w:type="spellEnd"/>
+      <w:r>
+        <w:t xml:space="preserve"> </w:t>
+      </w:r>
+      <w:proofErr w:type="spellStart"/>
+      <w:r>
+        <w:t>sản</w:t>
+      </w:r>
+      <w:proofErr w:type="spellEnd"/>
+      <w:r>
+        <w:t xml:space="preserve"> </w:t>
+      </w:r>
+      <w:proofErr w:type="spellStart"/>
+      <w:r>
+        <w:t>phẩm</w:t>
+      </w:r>
+      <w:proofErr w:type="spellEnd"/>
+      <w:r>
+        <w:t xml:space="preserve"> </w:t>
+      </w:r>
+      <w:proofErr w:type="spellStart"/>
+      <w:r>
+        <w:t>trong</w:t>
+      </w:r>
+      <w:proofErr w:type="spellEnd"/>
+      <w:r>
+        <w:t xml:space="preserve"> </w:t>
+      </w:r>
+      <w:proofErr w:type="spellStart"/>
+      <w:r>
+        <w:t>đơn</w:t>
+      </w:r>
+      <w:proofErr w:type="spellEnd"/>
+      <w:r>
+        <w:t xml:space="preserve"> </w:t>
+      </w:r>
+      <w:proofErr w:type="spellStart"/>
+      <w:r>
+        <w:t>hàng</w:t>
+      </w:r>
+      <w:proofErr w:type="spellEnd"/>
+      <w:r>
+        <w:t>.</w:t>
+      </w:r>
+    </w:p>
+    <w:p>
+      <w:r>
+        <w:t xml:space="preserve">poster: </w:t>
+      </w:r>
+      <w:proofErr w:type="spellStart"/>
+      <w:r>
+        <w:t>lưu</w:t>
+      </w:r>
+      <w:proofErr w:type="spellEnd"/>
+      <w:r>
+        <w:t xml:space="preserve"> </w:t>
+      </w:r>
+      <w:proofErr w:type="spellStart"/>
+      <w:r>
+        <w:t>trữ</w:t>
+      </w:r>
+      <w:proofErr w:type="spellEnd"/>
+      <w:r>
+        <w:t xml:space="preserve"> </w:t>
+      </w:r>
+      <w:proofErr w:type="spellStart"/>
+      <w:r>
+        <w:t>các</w:t>
+      </w:r>
+      <w:proofErr w:type="spellEnd"/>
+      <w:r>
+        <w:t xml:space="preserve"> poster </w:t>
       </w:r>
       <w:proofErr w:type="spellStart"/>
       <w:r>
@@ -480,50 +656,390 @@
       </w:r>
       <w:proofErr w:type="spellEnd"/>
       <w:r>
-        <w:t xml:space="preserve"> admin </w:t>
-      </w:r>
-      <w:proofErr w:type="spellStart"/>
-      <w:r>
-        <w:t>có</w:t>
-      </w:r>
-      <w:proofErr w:type="spellEnd"/>
-      <w:r>
-        <w:t xml:space="preserve"> </w:t>
-      </w:r>
-      <w:proofErr w:type="spellStart"/>
-      <w:r>
-        <w:t>thể</w:t>
-      </w:r>
-      <w:proofErr w:type="spellEnd"/>
-      <w:r>
-        <w:t xml:space="preserve"> </w:t>
-      </w:r>
-      <w:proofErr w:type="spellStart"/>
-      <w:r>
-        <w:t>kiểm</w:t>
-      </w:r>
-      <w:proofErr w:type="spellEnd"/>
-      <w:r>
-        <w:t xml:space="preserve"> </w:t>
-      </w:r>
-      <w:proofErr w:type="spellStart"/>
-      <w:r>
-        <w:t>soát</w:t>
-      </w:r>
-      <w:proofErr w:type="spellEnd"/>
-      <w:r>
-        <w:t xml:space="preserve"> </w:t>
-      </w:r>
-      <w:proofErr w:type="spellStart"/>
-      <w:r>
-        <w:t>được</w:t>
-      </w:r>
-      <w:proofErr w:type="spellEnd"/>
-      <w:r>
-        <w:t xml:space="preserve"> shop</w:t>
-      </w:r>
+        <w:t xml:space="preserve"> </w:t>
+      </w:r>
+      <w:proofErr w:type="spellStart"/>
+      <w:r>
+        <w:t>hiện</w:t>
+      </w:r>
+      <w:proofErr w:type="spellEnd"/>
+      <w:r>
+        <w:t xml:space="preserve"> </w:t>
+      </w:r>
+      <w:proofErr w:type="spellStart"/>
+      <w:r>
+        <w:t>lên</w:t>
+      </w:r>
+      <w:proofErr w:type="spellEnd"/>
+      <w:r>
+        <w:t xml:space="preserve"> </w:t>
+      </w:r>
+      <w:proofErr w:type="spellStart"/>
+      <w:r>
+        <w:t>trang</w:t>
+      </w:r>
+      <w:proofErr w:type="spellEnd"/>
+      <w:r>
+        <w:t xml:space="preserve"> </w:t>
+      </w:r>
+      <w:proofErr w:type="spellStart"/>
+      <w:r>
+        <w:t>để</w:t>
+      </w:r>
+      <w:proofErr w:type="spellEnd"/>
+      <w:r>
+        <w:t xml:space="preserve"> </w:t>
+      </w:r>
+      <w:proofErr w:type="spellStart"/>
+      <w:r>
+        <w:t>quảng</w:t>
+      </w:r>
+      <w:proofErr w:type="spellEnd"/>
+      <w:r>
+        <w:t xml:space="preserve"> </w:t>
+      </w:r>
+      <w:proofErr w:type="spellStart"/>
+      <w:r>
+        <w:t>cáo</w:t>
+      </w:r>
+      <w:proofErr w:type="spellEnd"/>
+      <w:r>
+        <w:t xml:space="preserve"> </w:t>
+      </w:r>
+    </w:p>
+    <w:p>
+      <w:r>
+        <w:t xml:space="preserve">wards, districts, </w:t>
+      </w:r>
+      <w:proofErr w:type="gramStart"/>
+      <w:r>
+        <w:t>provinces</w:t>
+      </w:r>
+      <w:r>
+        <w:t xml:space="preserve"> :</w:t>
+      </w:r>
+      <w:proofErr w:type="gramEnd"/>
+      <w:r>
+        <w:t xml:space="preserve"> </w:t>
+      </w:r>
+      <w:proofErr w:type="spellStart"/>
+      <w:r>
+        <w:t>là</w:t>
+      </w:r>
+      <w:proofErr w:type="spellEnd"/>
+      <w:r>
+        <w:t xml:space="preserve"> </w:t>
+      </w:r>
+      <w:proofErr w:type="spellStart"/>
+      <w:r>
+        <w:t>phường,huyện,tỉnh</w:t>
+      </w:r>
+      <w:proofErr w:type="spellEnd"/>
     </w:p>
     <w:p/>
+    <w:p>
+      <w:proofErr w:type="spellStart"/>
+      <w:r>
+        <w:t>Khách</w:t>
+      </w:r>
+      <w:proofErr w:type="spellEnd"/>
+      <w:r>
+        <w:t xml:space="preserve"> </w:t>
+      </w:r>
+      <w:proofErr w:type="spellStart"/>
+      <w:r>
+        <w:t>hàng</w:t>
+      </w:r>
+      <w:proofErr w:type="spellEnd"/>
+      <w:r>
+        <w:t xml:space="preserve"> </w:t>
+      </w:r>
+      <w:proofErr w:type="spellStart"/>
+      <w:r>
+        <w:t>đăng</w:t>
+      </w:r>
+      <w:proofErr w:type="spellEnd"/>
+      <w:r>
+        <w:t xml:space="preserve"> </w:t>
+      </w:r>
+      <w:proofErr w:type="spellStart"/>
+      <w:r>
+        <w:t>ký</w:t>
+      </w:r>
+      <w:proofErr w:type="spellEnd"/>
+      <w:r>
+        <w:t xml:space="preserve"> </w:t>
+      </w:r>
+      <w:proofErr w:type="spellStart"/>
+      <w:r>
+        <w:t>tài</w:t>
+      </w:r>
+      <w:proofErr w:type="spellEnd"/>
+      <w:r>
+        <w:t xml:space="preserve"> </w:t>
+      </w:r>
+      <w:proofErr w:type="spellStart"/>
+      <w:r>
+        <w:t>khoản</w:t>
+      </w:r>
+      <w:proofErr w:type="spellEnd"/>
+      <w:r>
+        <w:t xml:space="preserve"> </w:t>
+      </w:r>
+      <w:proofErr w:type="spellStart"/>
+      <w:r>
+        <w:t>và</w:t>
+      </w:r>
+      <w:proofErr w:type="spellEnd"/>
+      <w:r>
+        <w:t xml:space="preserve"> </w:t>
+      </w:r>
+      <w:proofErr w:type="spellStart"/>
+      <w:r>
+        <w:t>có</w:t>
+      </w:r>
+      <w:proofErr w:type="spellEnd"/>
+      <w:r>
+        <w:t xml:space="preserve"> </w:t>
+      </w:r>
+      <w:proofErr w:type="spellStart"/>
+      <w:r>
+        <w:t>nhiều</w:t>
+      </w:r>
+      <w:proofErr w:type="spellEnd"/>
+      <w:r>
+        <w:t xml:space="preserve"> </w:t>
+      </w:r>
+      <w:proofErr w:type="spellStart"/>
+      <w:r>
+        <w:t>địa</w:t>
+      </w:r>
+      <w:proofErr w:type="spellEnd"/>
+      <w:r>
+        <w:t xml:space="preserve"> </w:t>
+      </w:r>
+      <w:proofErr w:type="spellStart"/>
+      <w:r>
+        <w:t>chỉ</w:t>
+      </w:r>
+      <w:proofErr w:type="spellEnd"/>
+    </w:p>
+    <w:p>
+      <w:proofErr w:type="spellStart"/>
+      <w:r>
+        <w:t>Sản</w:t>
+      </w:r>
+      <w:proofErr w:type="spellEnd"/>
+      <w:r>
+        <w:t xml:space="preserve"> </w:t>
+      </w:r>
+      <w:proofErr w:type="spellStart"/>
+      <w:r>
+        <w:t>phẩm</w:t>
+      </w:r>
+      <w:proofErr w:type="spellEnd"/>
+      <w:r>
+        <w:t xml:space="preserve"> </w:t>
+      </w:r>
+      <w:proofErr w:type="spellStart"/>
+      <w:r>
+        <w:t>được</w:t>
+      </w:r>
+      <w:proofErr w:type="spellEnd"/>
+      <w:r>
+        <w:t xml:space="preserve"> </w:t>
+      </w:r>
+      <w:proofErr w:type="spellStart"/>
+      <w:r>
+        <w:t>nhóm</w:t>
+      </w:r>
+      <w:proofErr w:type="spellEnd"/>
+      <w:r>
+        <w:t xml:space="preserve"> </w:t>
+      </w:r>
+      <w:proofErr w:type="spellStart"/>
+      <w:r>
+        <w:t>theo</w:t>
+      </w:r>
+      <w:proofErr w:type="spellEnd"/>
+      <w:r>
+        <w:t xml:space="preserve"> </w:t>
+      </w:r>
+      <w:proofErr w:type="spellStart"/>
+      <w:r>
+        <w:t>danh</w:t>
+      </w:r>
+      <w:proofErr w:type="spellEnd"/>
+      <w:r>
+        <w:t xml:space="preserve"> </w:t>
+      </w:r>
+      <w:proofErr w:type="spellStart"/>
+      <w:r>
+        <w:t>mục</w:t>
+      </w:r>
+      <w:proofErr w:type="spellEnd"/>
+      <w:r>
+        <w:t xml:space="preserve"> </w:t>
+      </w:r>
+      <w:proofErr w:type="spellStart"/>
+      <w:r>
+        <w:t>và</w:t>
+      </w:r>
+      <w:proofErr w:type="spellEnd"/>
+      <w:r>
+        <w:t xml:space="preserve"> </w:t>
+      </w:r>
+      <w:proofErr w:type="spellStart"/>
+      <w:r>
+        <w:t>nhãn</w:t>
+      </w:r>
+      <w:proofErr w:type="spellEnd"/>
+      <w:r>
+        <w:t xml:space="preserve"> </w:t>
+      </w:r>
+      <w:proofErr w:type="spellStart"/>
+      <w:r>
+        <w:t>hiệu</w:t>
+      </w:r>
+      <w:proofErr w:type="spellEnd"/>
+    </w:p>
+    <w:p>
+      <w:proofErr w:type="spellStart"/>
+      <w:r>
+        <w:t>Khách</w:t>
+      </w:r>
+      <w:proofErr w:type="spellEnd"/>
+      <w:r>
+        <w:t xml:space="preserve"> </w:t>
+      </w:r>
+      <w:proofErr w:type="spellStart"/>
+      <w:r>
+        <w:t>hàng</w:t>
+      </w:r>
+      <w:proofErr w:type="spellEnd"/>
+      <w:r>
+        <w:t xml:space="preserve"> </w:t>
+      </w:r>
+      <w:proofErr w:type="spellStart"/>
+      <w:r>
+        <w:t>chọn</w:t>
+      </w:r>
+      <w:proofErr w:type="spellEnd"/>
+      <w:r>
+        <w:t xml:space="preserve"> </w:t>
+      </w:r>
+      <w:proofErr w:type="spellStart"/>
+      <w:r>
+        <w:t>sản</w:t>
+      </w:r>
+      <w:proofErr w:type="spellEnd"/>
+      <w:r>
+        <w:t xml:space="preserve"> </w:t>
+      </w:r>
+      <w:proofErr w:type="spellStart"/>
+      <w:r>
+        <w:t>phẩm</w:t>
+      </w:r>
+      <w:proofErr w:type="spellEnd"/>
+      <w:r>
+        <w:t xml:space="preserve">, </w:t>
+      </w:r>
+      <w:proofErr w:type="spellStart"/>
+      <w:r>
+        <w:t>đặt</w:t>
+      </w:r>
+      <w:proofErr w:type="spellEnd"/>
+      <w:r>
+        <w:t xml:space="preserve"> </w:t>
+      </w:r>
+      <w:proofErr w:type="spellStart"/>
+      <w:r>
+        <w:t>hàng</w:t>
+      </w:r>
+      <w:proofErr w:type="spellEnd"/>
+      <w:r>
+        <w:t xml:space="preserve"> </w:t>
+      </w:r>
+      <w:proofErr w:type="spellStart"/>
+      <w:r>
+        <w:t>và</w:t>
+      </w:r>
+      <w:proofErr w:type="spellEnd"/>
+      <w:r>
+        <w:t xml:space="preserve"> </w:t>
+      </w:r>
+      <w:proofErr w:type="spellStart"/>
+      <w:r>
+        <w:t>thanh</w:t>
+      </w:r>
+      <w:proofErr w:type="spellEnd"/>
+      <w:r>
+        <w:t xml:space="preserve"> </w:t>
+      </w:r>
+      <w:proofErr w:type="spellStart"/>
+      <w:r>
+        <w:t>toán</w:t>
+      </w:r>
+      <w:proofErr w:type="spellEnd"/>
+    </w:p>
+    <w:p>
+      <w:proofErr w:type="spellStart"/>
+      <w:r>
+        <w:t>Phân</w:t>
+      </w:r>
+      <w:proofErr w:type="spellEnd"/>
+      <w:r>
+        <w:t xml:space="preserve"> </w:t>
+      </w:r>
+      <w:proofErr w:type="spellStart"/>
+      <w:r>
+        <w:t>quyền</w:t>
+      </w:r>
+      <w:proofErr w:type="spellEnd"/>
+      <w:r>
+        <w:t xml:space="preserve"> </w:t>
+      </w:r>
+      <w:proofErr w:type="spellStart"/>
+      <w:r>
+        <w:t>người</w:t>
+      </w:r>
+      <w:proofErr w:type="spellEnd"/>
+      <w:r>
+        <w:t xml:space="preserve"> </w:t>
+      </w:r>
+      <w:proofErr w:type="spellStart"/>
+      <w:r>
+        <w:t>dùng</w:t>
+      </w:r>
+      <w:proofErr w:type="spellEnd"/>
+      <w:r>
+        <w:t xml:space="preserve"> </w:t>
+      </w:r>
+      <w:proofErr w:type="spellStart"/>
+      <w:r>
+        <w:t>để</w:t>
+      </w:r>
+      <w:proofErr w:type="spellEnd"/>
+      <w:r>
+        <w:t xml:space="preserve"> </w:t>
+      </w:r>
+      <w:proofErr w:type="spellStart"/>
+      <w:r>
+        <w:t>kiểm</w:t>
+      </w:r>
+      <w:proofErr w:type="spellEnd"/>
+      <w:r>
+        <w:t xml:space="preserve"> </w:t>
+      </w:r>
+      <w:proofErr w:type="spellStart"/>
+      <w:r>
+        <w:t>soát</w:t>
+      </w:r>
+      <w:proofErr w:type="spellEnd"/>
+      <w:r>
+        <w:t xml:space="preserve"> website</w:t>
+      </w:r>
+    </w:p>
     <w:p>
       <w:r>
         <w:t xml:space="preserve">Giao </w:t>

</xml_diff>